<commit_message>
finished connecting to LINE bot
</commit_message>
<xml_diff>
--- a/server/input.docx
+++ b/server/input.docx
@@ -258,15 +258,7 @@
     </w:p>
     <w:p>
       <w:r>
-        <w:t>{</w:t>
-      </w:r>
-      <w:proofErr w:type="spellStart"/>
-      <w:r>
-        <w:t>qualcomm_all</w:t>
-      </w:r>
-      <w:proofErr w:type="spellEnd"/>
-      <w:r>
-        <w:t>}</w:t>
+        <w:t>{qualcomm_all}</w:t>
       </w:r>
     </w:p>
     <w:p>
@@ -315,21 +307,7 @@
         <w:rPr>
           <w:color w:val="000000"/>
         </w:rPr>
-        <w:t>{</w:t>
-      </w:r>
-      <w:proofErr w:type="spellStart"/>
-      <w:r>
-        <w:rPr>
-          <w:color w:val="000000"/>
-        </w:rPr>
-        <w:t>mediatek_all</w:t>
-      </w:r>
-      <w:proofErr w:type="spellEnd"/>
-      <w:r>
-        <w:rPr>
-          <w:color w:val="000000"/>
-        </w:rPr>
-        <w:t>}</w:t>
+        <w:t>{mediatek_all}</w:t>
       </w:r>
     </w:p>
     <w:p>
@@ -369,21 +347,7 @@
         <w:rPr>
           <w:color w:val="000000"/>
         </w:rPr>
-        <w:t>{{</w:t>
-      </w:r>
-      <w:proofErr w:type="spellStart"/>
-      <w:r>
-        <w:rPr>
-          <w:color w:val="000000"/>
-        </w:rPr>
-        <w:t>commu_all</w:t>
-      </w:r>
-      <w:proofErr w:type="spellEnd"/>
-      <w:r>
-        <w:rPr>
-          <w:color w:val="000000"/>
-        </w:rPr>
-        <w:t>}}</w:t>
+        <w:t>{commu_all}</w:t>
       </w:r>
     </w:p>
     <w:p>
@@ -443,21 +407,7 @@
         <w:rPr>
           <w:color w:val="000000"/>
         </w:rPr>
-        <w:t>{</w:t>
-      </w:r>
-      <w:proofErr w:type="spellStart"/>
-      <w:r>
-        <w:rPr>
-          <w:color w:val="000000"/>
-        </w:rPr>
-        <w:t>phone_all</w:t>
-      </w:r>
-      <w:proofErr w:type="spellEnd"/>
-      <w:r>
-        <w:rPr>
-          <w:color w:val="000000"/>
-        </w:rPr>
-        <w:t>}</w:t>
+        <w:t>{phone_all}</w:t>
       </w:r>
     </w:p>
     <w:p>
@@ -495,21 +445,7 @@
         <w:rPr>
           <w:color w:val="000000"/>
         </w:rPr>
-        <w:t>{</w:t>
-      </w:r>
-      <w:proofErr w:type="spellStart"/>
-      <w:r>
-        <w:rPr>
-          <w:color w:val="000000"/>
-        </w:rPr>
-        <w:t>other_all</w:t>
-      </w:r>
-      <w:proofErr w:type="spellEnd"/>
-      <w:r>
-        <w:rPr>
-          <w:color w:val="000000"/>
-        </w:rPr>
-        <w:t>}</w:t>
+        <w:t>{other_all}</w:t>
       </w:r>
     </w:p>
     <w:p>
@@ -622,25 +558,7 @@
           <w:bCs w:val="0"/>
           <w:color w:val="auto"/>
         </w:rPr>
-        <w:t>{</w:t>
-      </w:r>
-      <w:proofErr w:type="spellStart"/>
-      <w:r>
-        <w:rPr>
-          <w:b w:val="0"/>
-          <w:bCs w:val="0"/>
-          <w:color w:val="auto"/>
-        </w:rPr>
-        <w:t>qualcomm</w:t>
-      </w:r>
-      <w:proofErr w:type="spellEnd"/>
-      <w:r>
-        <w:rPr>
-          <w:b w:val="0"/>
-          <w:bCs w:val="0"/>
-          <w:color w:val="auto"/>
-        </w:rPr>
-        <w:t>}</w:t>
+        <w:t>{qualcomm}</w:t>
       </w:r>
     </w:p>
     <w:p>
@@ -659,19 +577,11 @@
         </w:rPr>
         <w:t>Snapdragon 8 Gen 4</w:t>
       </w:r>
-      <w:proofErr w:type="gramStart"/>
-      <w:r>
-        <w:rPr>
-          <w:rFonts w:hint="eastAsia"/>
-        </w:rPr>
-        <w:t>跑分曝光</w:t>
-      </w:r>
-      <w:proofErr w:type="gramEnd"/>
-      <w:r>
-        <w:rPr>
-          <w:rFonts w:hint="eastAsia"/>
-        </w:rPr>
-        <w:t>，</w:t>
+      <w:r>
+        <w:rPr>
+          <w:rFonts w:hint="eastAsia"/>
+        </w:rPr>
+        <w:t>跑分曝光，</w:t>
       </w:r>
       <w:r>
         <w:rPr>
@@ -679,19 +589,11 @@
         </w:rPr>
         <w:t>CPU</w:t>
       </w:r>
-      <w:proofErr w:type="gramStart"/>
-      <w:r>
-        <w:rPr>
-          <w:rFonts w:hint="eastAsia"/>
-        </w:rPr>
-        <w:t>多核效能</w:t>
-      </w:r>
-      <w:proofErr w:type="gramEnd"/>
-      <w:r>
-        <w:rPr>
-          <w:rFonts w:hint="eastAsia"/>
-        </w:rPr>
-        <w:t>超車蘋果</w:t>
+      <w:r>
+        <w:rPr>
+          <w:rFonts w:hint="eastAsia"/>
+        </w:rPr>
+        <w:t>多核效能超車蘋果</w:t>
       </w:r>
       <w:r>
         <w:rPr>
@@ -715,25 +617,7 @@
           <w:bCs w:val="0"/>
           <w:color w:val="auto"/>
         </w:rPr>
-        <w:t xml:space="preserve">2024-08-06 / </w:t>
-      </w:r>
-      <w:proofErr w:type="spellStart"/>
-      <w:r>
-        <w:rPr>
-          <w:b w:val="0"/>
-          <w:bCs w:val="0"/>
-          <w:color w:val="auto"/>
-        </w:rPr>
-        <w:t>ePrice</w:t>
-      </w:r>
-      <w:proofErr w:type="spellEnd"/>
-      <w:r>
-        <w:rPr>
-          <w:b w:val="0"/>
-          <w:bCs w:val="0"/>
-          <w:color w:val="auto"/>
-        </w:rPr>
-        <w:t xml:space="preserve"> / dddd204</w:t>
+        <w:t>2024-08-06 / ePrice / dddd204</w:t>
       </w:r>
     </w:p>
     <w:p>
@@ -853,67 +737,16 @@
           <w:bCs w:val="0"/>
           <w:color w:val="auto"/>
         </w:rPr>
-        <w:t xml:space="preserve"> </w:t>
-      </w:r>
-      <w:proofErr w:type="spellStart"/>
-      <w:r>
-        <w:rPr>
-          <w:rFonts w:hint="eastAsia"/>
-          <w:b w:val="0"/>
-          <w:bCs w:val="0"/>
-          <w:color w:val="auto"/>
-        </w:rPr>
-        <w:t>Geekbench</w:t>
-      </w:r>
-      <w:proofErr w:type="spellEnd"/>
-      <w:r>
-        <w:rPr>
-          <w:rFonts w:hint="eastAsia"/>
-          <w:b w:val="0"/>
-          <w:bCs w:val="0"/>
-          <w:color w:val="auto"/>
-        </w:rPr>
-        <w:t xml:space="preserve"> </w:t>
-      </w:r>
-      <w:proofErr w:type="gramStart"/>
-      <w:r>
-        <w:rPr>
-          <w:rFonts w:hint="eastAsia"/>
-          <w:b w:val="0"/>
-          <w:bCs w:val="0"/>
-          <w:color w:val="auto"/>
-        </w:rPr>
-        <w:t>跑分</w:t>
-      </w:r>
-      <w:proofErr w:type="gramEnd"/>
-      <w:r>
-        <w:rPr>
-          <w:rFonts w:hint="eastAsia"/>
-          <w:b w:val="0"/>
-          <w:bCs w:val="0"/>
-          <w:color w:val="auto"/>
-        </w:rPr>
-        <w:t>，已經</w:t>
-      </w:r>
-      <w:proofErr w:type="gramStart"/>
-      <w:r>
-        <w:rPr>
-          <w:rFonts w:hint="eastAsia"/>
-          <w:b w:val="0"/>
-          <w:bCs w:val="0"/>
-          <w:color w:val="auto"/>
-        </w:rPr>
-        <w:t>在多核效能</w:t>
-      </w:r>
-      <w:proofErr w:type="gramEnd"/>
-      <w:r>
-        <w:rPr>
-          <w:rFonts w:hint="eastAsia"/>
-          <w:b w:val="0"/>
-          <w:bCs w:val="0"/>
-          <w:color w:val="auto"/>
-        </w:rPr>
-        <w:t>上超越了蘋果</w:t>
+        <w:t xml:space="preserve"> Geekbench </w:t>
+      </w:r>
+      <w:r>
+        <w:rPr>
+          <w:rFonts w:hint="eastAsia"/>
+          <w:b w:val="0"/>
+          <w:bCs w:val="0"/>
+          <w:color w:val="auto"/>
+        </w:rPr>
+        <w:t>跑分，已經在多核效能上超越了蘋果</w:t>
       </w:r>
       <w:r>
         <w:rPr>
@@ -969,47 +802,16 @@
           <w:bCs w:val="0"/>
           <w:color w:val="auto"/>
         </w:rPr>
-        <w:t xml:space="preserve"> </w:t>
-      </w:r>
-      <w:proofErr w:type="spellStart"/>
-      <w:r>
-        <w:rPr>
-          <w:rFonts w:hint="eastAsia"/>
-          <w:b w:val="0"/>
-          <w:bCs w:val="0"/>
-          <w:color w:val="auto"/>
-        </w:rPr>
-        <w:t>Geekbench</w:t>
-      </w:r>
-      <w:proofErr w:type="spellEnd"/>
-      <w:r>
-        <w:rPr>
-          <w:rFonts w:hint="eastAsia"/>
-          <w:b w:val="0"/>
-          <w:bCs w:val="0"/>
-          <w:color w:val="auto"/>
-        </w:rPr>
-        <w:t xml:space="preserve"> </w:t>
-      </w:r>
-      <w:proofErr w:type="gramStart"/>
-      <w:r>
-        <w:rPr>
-          <w:rFonts w:hint="eastAsia"/>
-          <w:b w:val="0"/>
-          <w:bCs w:val="0"/>
-          <w:color w:val="auto"/>
-        </w:rPr>
-        <w:t>跑分資料庫</w:t>
-      </w:r>
-      <w:proofErr w:type="gramEnd"/>
-      <w:r>
-        <w:rPr>
-          <w:rFonts w:hint="eastAsia"/>
-          <w:b w:val="0"/>
-          <w:bCs w:val="0"/>
-          <w:color w:val="auto"/>
-        </w:rPr>
-        <w:t>出現了一款神秘的</w:t>
+        <w:t xml:space="preserve"> Geekbench </w:t>
+      </w:r>
+      <w:r>
+        <w:rPr>
+          <w:rFonts w:hint="eastAsia"/>
+          <w:b w:val="0"/>
+          <w:bCs w:val="0"/>
+          <w:color w:val="auto"/>
+        </w:rPr>
+        <w:t>跑分資料庫出現了一款神秘的</w:t>
       </w:r>
       <w:r>
         <w:rPr>
@@ -1020,25 +822,14 @@
         </w:rPr>
         <w:t xml:space="preserve"> Android </w:t>
       </w:r>
-      <w:proofErr w:type="gramStart"/>
-      <w:r>
-        <w:rPr>
-          <w:rFonts w:hint="eastAsia"/>
-          <w:b w:val="0"/>
-          <w:bCs w:val="0"/>
-          <w:color w:val="auto"/>
-        </w:rPr>
-        <w:t>裝置跑分</w:t>
-      </w:r>
-      <w:proofErr w:type="gramEnd"/>
-      <w:r>
-        <w:rPr>
-          <w:rFonts w:hint="eastAsia"/>
-          <w:b w:val="0"/>
-          <w:bCs w:val="0"/>
-          <w:color w:val="auto"/>
-        </w:rPr>
-        <w:t>，雖然裝置資訊被刻意隱藏，擁有兩個高達</w:t>
+      <w:r>
+        <w:rPr>
+          <w:rFonts w:hint="eastAsia"/>
+          <w:b w:val="0"/>
+          <w:bCs w:val="0"/>
+          <w:color w:val="auto"/>
+        </w:rPr>
+        <w:t>裝置跑分，雖然裝置資訊被刻意隱藏，擁有兩個高達</w:t>
       </w:r>
       <w:r>
         <w:rPr>
@@ -1330,27 +1121,7 @@
           <w:bCs w:val="0"/>
           <w:color w:val="auto"/>
         </w:rPr>
-        <w:t>更強，</w:t>
-      </w:r>
-      <w:proofErr w:type="gramStart"/>
-      <w:r>
-        <w:rPr>
-          <w:rFonts w:hint="eastAsia"/>
-          <w:b w:val="0"/>
-          <w:bCs w:val="0"/>
-          <w:color w:val="auto"/>
-        </w:rPr>
-        <w:t>功耗卻</w:t>
-      </w:r>
-      <w:proofErr w:type="gramEnd"/>
-      <w:r>
-        <w:rPr>
-          <w:rFonts w:hint="eastAsia"/>
-          <w:b w:val="0"/>
-          <w:bCs w:val="0"/>
-          <w:color w:val="auto"/>
-        </w:rPr>
-        <w:t>更低</w:t>
+        <w:t>更強，功耗卻更低</w:t>
       </w:r>
     </w:p>
     <w:p>
@@ -1434,19 +1205,8 @@
           <w:bCs w:val="0"/>
           <w:color w:val="auto"/>
         </w:rPr>
-        <w:t>便</w:t>
-      </w:r>
-      <w:proofErr w:type="gramStart"/>
-      <w:r>
-        <w:rPr>
-          <w:rFonts w:hint="eastAsia"/>
-          <w:b w:val="0"/>
-          <w:bCs w:val="0"/>
-          <w:color w:val="auto"/>
-        </w:rPr>
-        <w:t>已狠甩當年</w:t>
-      </w:r>
-      <w:proofErr w:type="gramEnd"/>
+        <w:t>便已狠甩當年</w:t>
+      </w:r>
       <w:r>
         <w:rPr>
           <w:rFonts w:hint="eastAsia"/>
@@ -1463,47 +1223,7 @@
           <w:bCs w:val="0"/>
           <w:color w:val="auto"/>
         </w:rPr>
-        <w:t>效能，</w:t>
-      </w:r>
-      <w:proofErr w:type="gramStart"/>
-      <w:r>
-        <w:rPr>
-          <w:rFonts w:hint="eastAsia"/>
-          <w:b w:val="0"/>
-          <w:bCs w:val="0"/>
-          <w:color w:val="auto"/>
-        </w:rPr>
-        <w:t>爆料人數</w:t>
-      </w:r>
-      <w:proofErr w:type="gramEnd"/>
-      <w:r>
-        <w:rPr>
-          <w:rFonts w:hint="eastAsia"/>
-          <w:b w:val="0"/>
-          <w:bCs w:val="0"/>
-          <w:color w:val="auto"/>
-        </w:rPr>
-        <w:t>碼閒聊站</w:t>
-      </w:r>
-      <w:proofErr w:type="gramStart"/>
-      <w:r>
-        <w:rPr>
-          <w:rFonts w:hint="eastAsia"/>
-          <w:b w:val="0"/>
-          <w:bCs w:val="0"/>
-          <w:color w:val="auto"/>
-        </w:rPr>
-        <w:t>在微博透露</w:t>
-      </w:r>
-      <w:proofErr w:type="gramEnd"/>
-      <w:r>
-        <w:rPr>
-          <w:rFonts w:hint="eastAsia"/>
-          <w:b w:val="0"/>
-          <w:bCs w:val="0"/>
-          <w:color w:val="auto"/>
-        </w:rPr>
-        <w:t>，挖走蘋果的團隊之後，高通</w:t>
+        <w:t>效能，爆料人數碼閒聊站在微博透露，挖走蘋果的團隊之後，高通</w:t>
       </w:r>
       <w:r>
         <w:rPr>
@@ -1557,27 +1277,7 @@
           <w:bCs w:val="0"/>
           <w:color w:val="auto"/>
         </w:rPr>
-        <w:t>，官方</w:t>
-      </w:r>
-      <w:proofErr w:type="gramStart"/>
-      <w:r>
-        <w:rPr>
-          <w:rFonts w:hint="eastAsia"/>
-          <w:b w:val="0"/>
-          <w:bCs w:val="0"/>
-          <w:color w:val="auto"/>
-        </w:rPr>
-        <w:t>功耗還</w:t>
-      </w:r>
-      <w:proofErr w:type="gramEnd"/>
-      <w:r>
-        <w:rPr>
-          <w:rFonts w:hint="eastAsia"/>
-          <w:b w:val="0"/>
-          <w:bCs w:val="0"/>
-          <w:color w:val="auto"/>
-        </w:rPr>
-        <w:t>比</w:t>
+        <w:t>，官方功耗還比</w:t>
       </w:r>
       <w:r>
         <w:rPr>
@@ -1747,25 +1447,7 @@
           <w:bCs w:val="0"/>
           <w:color w:val="auto"/>
         </w:rPr>
-        <w:t>{</w:t>
-      </w:r>
-      <w:proofErr w:type="spellStart"/>
-      <w:r>
-        <w:rPr>
-          <w:b w:val="0"/>
-          <w:bCs w:val="0"/>
-          <w:color w:val="auto"/>
-        </w:rPr>
-        <w:t>mediatek</w:t>
-      </w:r>
-      <w:proofErr w:type="spellEnd"/>
-      <w:r>
-        <w:rPr>
-          <w:b w:val="0"/>
-          <w:bCs w:val="0"/>
-          <w:color w:val="auto"/>
-        </w:rPr>
-        <w:t>}</w:t>
+        <w:t>{mediatek}</w:t>
       </w:r>
     </w:p>
     <w:p>
@@ -1776,30 +1458,8 @@
         <w:rPr>
           <w:rFonts w:hint="eastAsia"/>
         </w:rPr>
-        <w:t>英飛</w:t>
-      </w:r>
-      <w:proofErr w:type="gramStart"/>
-      <w:r>
-        <w:rPr>
-          <w:rFonts w:hint="eastAsia"/>
-        </w:rPr>
-        <w:t>凌</w:t>
-      </w:r>
-      <w:proofErr w:type="gramEnd"/>
-      <w:r>
-        <w:rPr>
-          <w:rFonts w:hint="eastAsia"/>
-        </w:rPr>
-        <w:t>攜手</w:t>
-      </w:r>
-      <w:proofErr w:type="gramStart"/>
-      <w:r>
-        <w:rPr>
-          <w:rFonts w:hint="eastAsia"/>
-        </w:rPr>
-        <w:t>聯發科</w:t>
-      </w:r>
-      <w:proofErr w:type="gramEnd"/>
+        <w:t>英飛凌攜手聯發科</w:t>
+      </w:r>
       <w:r>
         <w:rPr>
           <w:rFonts w:hint="eastAsia"/>
@@ -1893,39 +1553,7 @@
           <w:rFonts w:eastAsiaTheme="minorEastAsia" w:cs="Arial" w:hint="eastAsia"/>
           <w:szCs w:val="20"/>
         </w:rPr>
-        <w:t>英</w:t>
-      </w:r>
-      <w:proofErr w:type="gramStart"/>
-      <w:r>
-        <w:rPr>
-          <w:rFonts w:eastAsiaTheme="minorEastAsia" w:cs="Arial" w:hint="eastAsia"/>
-          <w:szCs w:val="20"/>
-        </w:rPr>
-        <w:t>飛凌今日</w:t>
-      </w:r>
-      <w:proofErr w:type="gramEnd"/>
-      <w:r>
-        <w:rPr>
-          <w:rFonts w:eastAsiaTheme="minorEastAsia" w:cs="Arial" w:hint="eastAsia"/>
-          <w:szCs w:val="20"/>
-        </w:rPr>
-        <w:t>宣布攜手</w:t>
-      </w:r>
-      <w:proofErr w:type="gramStart"/>
-      <w:r>
-        <w:rPr>
-          <w:rFonts w:eastAsiaTheme="minorEastAsia" w:cs="Arial" w:hint="eastAsia"/>
-          <w:szCs w:val="20"/>
-        </w:rPr>
-        <w:t>聯發科</w:t>
-      </w:r>
-      <w:proofErr w:type="gramEnd"/>
-      <w:r>
-        <w:rPr>
-          <w:rFonts w:eastAsiaTheme="minorEastAsia" w:cs="Arial" w:hint="eastAsia"/>
-          <w:szCs w:val="20"/>
-        </w:rPr>
-        <w:t>（</w:t>
+        <w:t>英飛凌今日宣布攜手聯發科（</w:t>
       </w:r>
       <w:r>
         <w:rPr>
@@ -1939,17 +1567,8 @@
           <w:rFonts w:eastAsiaTheme="minorEastAsia" w:cs="Arial" w:hint="eastAsia"/>
           <w:szCs w:val="20"/>
         </w:rPr>
-        <w:t>）及其他設計公司合作夥伴，共同開發一款基於</w:t>
-      </w:r>
-      <w:proofErr w:type="gramStart"/>
-      <w:r>
-        <w:rPr>
-          <w:rFonts w:eastAsiaTheme="minorEastAsia" w:cs="Arial" w:hint="eastAsia"/>
-          <w:szCs w:val="20"/>
-        </w:rPr>
-        <w:t>英飛凌</w:t>
-      </w:r>
-      <w:proofErr w:type="gramEnd"/>
+        <w:t>）及其他設計公司合作夥伴，共同開發一款基於英飛凌</w:t>
+      </w:r>
       <w:r>
         <w:rPr>
           <w:rFonts w:eastAsiaTheme="minorEastAsia" w:cs="Arial" w:hint="eastAsia"/>
@@ -1962,62 +1581,21 @@
           <w:rFonts w:eastAsiaTheme="minorEastAsia" w:cs="Arial" w:hint="eastAsia"/>
           <w:szCs w:val="20"/>
         </w:rPr>
-        <w:t>微控制器系列和</w:t>
-      </w:r>
-      <w:proofErr w:type="gramStart"/>
-      <w:r>
-        <w:rPr>
-          <w:rFonts w:eastAsiaTheme="minorEastAsia" w:cs="Arial" w:hint="eastAsia"/>
-          <w:szCs w:val="20"/>
-        </w:rPr>
-        <w:t>入門級聯發</w:t>
-      </w:r>
-      <w:proofErr w:type="gramEnd"/>
-      <w:r>
-        <w:rPr>
-          <w:rFonts w:eastAsiaTheme="minorEastAsia" w:cs="Arial" w:hint="eastAsia"/>
-          <w:szCs w:val="20"/>
-        </w:rPr>
-        <w:t>科技</w:t>
-      </w:r>
-      <w:proofErr w:type="spellStart"/>
-      <w:r>
-        <w:rPr>
-          <w:rFonts w:eastAsiaTheme="minorEastAsia" w:cs="Arial" w:hint="eastAsia"/>
-          <w:szCs w:val="20"/>
-        </w:rPr>
-        <w:t>Dimensity</w:t>
-      </w:r>
-      <w:proofErr w:type="spellEnd"/>
-      <w:r>
-        <w:rPr>
-          <w:rFonts w:eastAsiaTheme="minorEastAsia" w:cs="Arial" w:hint="eastAsia"/>
-          <w:szCs w:val="20"/>
-        </w:rPr>
-        <w:t xml:space="preserve"> Auto SoC</w:t>
-      </w:r>
-      <w:r>
-        <w:rPr>
-          <w:rFonts w:eastAsiaTheme="minorEastAsia" w:cs="Arial" w:hint="eastAsia"/>
-          <w:szCs w:val="20"/>
-        </w:rPr>
-        <w:t>解決方案的易</w:t>
-      </w:r>
-      <w:proofErr w:type="gramStart"/>
-      <w:r>
-        <w:rPr>
-          <w:rFonts w:eastAsiaTheme="minorEastAsia" w:cs="Arial" w:hint="eastAsia"/>
-          <w:szCs w:val="20"/>
-        </w:rPr>
-        <w:t>用型座艙</w:t>
-      </w:r>
-      <w:proofErr w:type="gramEnd"/>
-      <w:r>
-        <w:rPr>
-          <w:rFonts w:eastAsiaTheme="minorEastAsia" w:cs="Arial" w:hint="eastAsia"/>
-          <w:szCs w:val="20"/>
-        </w:rPr>
-        <w:t>方案，減少硬體和軟體的系統物料成本</w:t>
+        <w:t>微控制器系列和入門級聯發科技</w:t>
+      </w:r>
+      <w:r>
+        <w:rPr>
+          <w:rFonts w:eastAsiaTheme="minorEastAsia" w:cs="Arial" w:hint="eastAsia"/>
+          <w:szCs w:val="20"/>
+        </w:rPr>
+        <w:t>Dimensity Auto SoC</w:t>
+      </w:r>
+      <w:r>
+        <w:rPr>
+          <w:rFonts w:eastAsiaTheme="minorEastAsia" w:cs="Arial" w:hint="eastAsia"/>
+          <w:szCs w:val="20"/>
+        </w:rPr>
+        <w:t>解決方案的易用型座艙方案，減少硬體和軟體的系統物料成本</w:t>
       </w:r>
       <w:r>
         <w:rPr>
@@ -2049,37 +1627,12 @@
           <w:szCs w:val="20"/>
         </w:rPr>
       </w:pPr>
-      <w:proofErr w:type="gramStart"/>
-      <w:r>
-        <w:rPr>
-          <w:rFonts w:eastAsiaTheme="minorEastAsia" w:cs="Arial" w:hint="eastAsia"/>
-          <w:szCs w:val="20"/>
-        </w:rPr>
-        <w:t>英飛凌表示</w:t>
-      </w:r>
-      <w:proofErr w:type="gramEnd"/>
-      <w:r>
-        <w:rPr>
-          <w:rFonts w:eastAsiaTheme="minorEastAsia" w:cs="Arial" w:hint="eastAsia"/>
-          <w:szCs w:val="20"/>
-        </w:rPr>
-        <w:t>，汽車產業正朝</w:t>
-      </w:r>
-      <w:proofErr w:type="gramStart"/>
-      <w:r>
-        <w:rPr>
-          <w:rFonts w:eastAsiaTheme="minorEastAsia" w:cs="Arial" w:hint="eastAsia"/>
-          <w:szCs w:val="20"/>
-        </w:rPr>
-        <w:t>著數位座艙</w:t>
-      </w:r>
-      <w:proofErr w:type="gramEnd"/>
-      <w:r>
-        <w:rPr>
-          <w:rFonts w:eastAsiaTheme="minorEastAsia" w:cs="Arial" w:hint="eastAsia"/>
-          <w:szCs w:val="20"/>
-        </w:rPr>
-        <w:t>的趨勢發展，儀表板上的按鈕和控制器逐漸消失，取而代之的是先進的顯示器。作為車輛中的關鍵系統之一，數位座艙系統需要為車輛使用者提供高性能功能，同時滿足功能安全目標。傳統的實現方法是使用高性能系統級晶片（</w:t>
+      <w:r>
+        <w:rPr>
+          <w:rFonts w:eastAsiaTheme="minorEastAsia" w:cs="Arial" w:hint="eastAsia"/>
+          <w:szCs w:val="20"/>
+        </w:rPr>
+        <w:t>英飛凌表示，汽車產業正朝著數位座艙的趨勢發展，儀表板上的按鈕和控制器逐漸消失，取而代之的是先進的顯示器。作為車輛中的關鍵系統之一，數位座艙系統需要為車輛使用者提供高性能功能，同時滿足功能安全目標。傳統的實現方法是使用高性能系統級晶片（</w:t>
       </w:r>
       <w:r>
         <w:rPr>
@@ -2130,33 +1683,8 @@
           <w:rFonts w:eastAsiaTheme="minorEastAsia" w:cs="Arial" w:hint="eastAsia"/>
           <w:szCs w:val="20"/>
         </w:rPr>
-        <w:t>因此，</w:t>
-      </w:r>
-      <w:proofErr w:type="gramStart"/>
-      <w:r>
-        <w:rPr>
-          <w:rFonts w:eastAsiaTheme="minorEastAsia" w:cs="Arial" w:hint="eastAsia"/>
-          <w:szCs w:val="20"/>
-        </w:rPr>
-        <w:t>英飛凌攜手聯發科等</w:t>
-      </w:r>
-      <w:proofErr w:type="gramEnd"/>
-      <w:r>
-        <w:rPr>
-          <w:rFonts w:eastAsiaTheme="minorEastAsia" w:cs="Arial" w:hint="eastAsia"/>
-          <w:szCs w:val="20"/>
-        </w:rPr>
-        <w:t>合作夥伴，共同開發了一款基於</w:t>
-      </w:r>
-      <w:proofErr w:type="gramStart"/>
-      <w:r>
-        <w:rPr>
-          <w:rFonts w:eastAsiaTheme="minorEastAsia" w:cs="Arial" w:hint="eastAsia"/>
-          <w:szCs w:val="20"/>
-        </w:rPr>
-        <w:t>英飛凌</w:t>
-      </w:r>
-      <w:proofErr w:type="gramEnd"/>
+        <w:t>因此，英飛凌攜手聯發科等合作夥伴，共同開發了一款基於英飛凌</w:t>
+      </w:r>
       <w:r>
         <w:rPr>
           <w:rFonts w:eastAsiaTheme="minorEastAsia" w:cs="Arial" w:hint="eastAsia"/>
@@ -2169,56 +1697,22 @@
           <w:rFonts w:eastAsiaTheme="minorEastAsia" w:cs="Arial" w:hint="eastAsia"/>
           <w:szCs w:val="20"/>
         </w:rPr>
-        <w:t>微控制器系列和</w:t>
-      </w:r>
-      <w:proofErr w:type="gramStart"/>
-      <w:r>
-        <w:rPr>
-          <w:rFonts w:eastAsiaTheme="minorEastAsia" w:cs="Arial" w:hint="eastAsia"/>
-          <w:szCs w:val="20"/>
-        </w:rPr>
-        <w:t>入門級聯發</w:t>
-      </w:r>
-      <w:proofErr w:type="gramEnd"/>
-      <w:r>
-        <w:rPr>
-          <w:rFonts w:eastAsiaTheme="minorEastAsia" w:cs="Arial" w:hint="eastAsia"/>
-          <w:szCs w:val="20"/>
-        </w:rPr>
-        <w:t>科技</w:t>
-      </w:r>
-      <w:proofErr w:type="spellStart"/>
-      <w:r>
-        <w:rPr>
-          <w:rFonts w:eastAsiaTheme="minorEastAsia" w:cs="Arial" w:hint="eastAsia"/>
-          <w:szCs w:val="20"/>
-        </w:rPr>
-        <w:t>Dimensity</w:t>
-      </w:r>
-      <w:proofErr w:type="spellEnd"/>
-      <w:r>
-        <w:rPr>
-          <w:rFonts w:eastAsiaTheme="minorEastAsia" w:cs="Arial" w:hint="eastAsia"/>
-          <w:szCs w:val="20"/>
-        </w:rPr>
-        <w:t xml:space="preserve"> Auto SoC</w:t>
-      </w:r>
-      <w:r>
-        <w:rPr>
-          <w:rFonts w:eastAsiaTheme="minorEastAsia" w:cs="Arial" w:hint="eastAsia"/>
-          <w:szCs w:val="20"/>
-        </w:rPr>
-        <w:t>解決方案，在這款易於使用的座艙方案中，</w:t>
-      </w:r>
-      <w:proofErr w:type="gramStart"/>
-      <w:r>
-        <w:rPr>
-          <w:rFonts w:eastAsiaTheme="minorEastAsia" w:cs="Arial" w:hint="eastAsia"/>
-          <w:szCs w:val="20"/>
-        </w:rPr>
-        <w:t>英飛凌</w:t>
-      </w:r>
-      <w:proofErr w:type="gramEnd"/>
+        <w:t>微控制器系列和入門級聯發科技</w:t>
+      </w:r>
+      <w:r>
+        <w:rPr>
+          <w:rFonts w:eastAsiaTheme="minorEastAsia" w:cs="Arial" w:hint="eastAsia"/>
+          <w:szCs w:val="20"/>
+        </w:rPr>
+        <w:t>Dimensity Auto SoC</w:t>
+      </w:r>
+      <w:r>
+        <w:rPr>
+          <w:rFonts w:eastAsiaTheme="minorEastAsia" w:cs="Arial" w:hint="eastAsia"/>
+          <w:szCs w:val="20"/>
+        </w:rPr>
+        <w:t>解決方案，在這款易於使用的座艙方案中，英飛凌</w:t>
+      </w:r>
       <w:r>
         <w:rPr>
           <w:rFonts w:eastAsiaTheme="minorEastAsia" w:cs="Arial" w:hint="eastAsia"/>
@@ -2319,21 +1813,12 @@
           <w:szCs w:val="20"/>
         </w:rPr>
       </w:pPr>
-      <w:proofErr w:type="gramStart"/>
-      <w:r>
-        <w:rPr>
-          <w:rFonts w:eastAsiaTheme="minorEastAsia" w:cs="Arial" w:hint="eastAsia"/>
-          <w:szCs w:val="20"/>
-        </w:rPr>
-        <w:t>聯發科汽車</w:t>
-      </w:r>
-      <w:proofErr w:type="gramEnd"/>
-      <w:r>
-        <w:rPr>
-          <w:rFonts w:eastAsiaTheme="minorEastAsia" w:cs="Arial" w:hint="eastAsia"/>
-          <w:szCs w:val="20"/>
-        </w:rPr>
-        <w:t>產品線副總經理</w:t>
+      <w:r>
+        <w:rPr>
+          <w:rFonts w:eastAsiaTheme="minorEastAsia" w:cs="Arial" w:hint="eastAsia"/>
+          <w:szCs w:val="20"/>
+        </w:rPr>
+        <w:t>聯發科汽車產品線副總經理</w:t>
       </w:r>
       <w:r>
         <w:rPr>
@@ -2347,23 +1832,7 @@
           <w:rFonts w:eastAsiaTheme="minorEastAsia" w:cs="Arial" w:hint="eastAsia"/>
           <w:szCs w:val="20"/>
         </w:rPr>
-        <w:t>表示，</w:t>
-      </w:r>
-      <w:proofErr w:type="gramStart"/>
-      <w:r>
-        <w:rPr>
-          <w:rFonts w:eastAsiaTheme="minorEastAsia" w:cs="Arial" w:hint="eastAsia"/>
-          <w:szCs w:val="20"/>
-        </w:rPr>
-        <w:t>聯發科的</w:t>
-      </w:r>
-      <w:proofErr w:type="gramEnd"/>
-      <w:r>
-        <w:rPr>
-          <w:rFonts w:eastAsiaTheme="minorEastAsia" w:cs="Arial" w:hint="eastAsia"/>
-          <w:szCs w:val="20"/>
-        </w:rPr>
-        <w:t>汽車</w:t>
+        <w:t>表示，聯發科的汽車</w:t>
       </w:r>
       <w:r>
         <w:rPr>
@@ -2377,17 +1846,8 @@
           <w:rFonts w:eastAsiaTheme="minorEastAsia" w:cs="Arial" w:hint="eastAsia"/>
           <w:szCs w:val="20"/>
         </w:rPr>
-        <w:t>結合</w:t>
-      </w:r>
-      <w:proofErr w:type="gramStart"/>
-      <w:r>
-        <w:rPr>
-          <w:rFonts w:eastAsiaTheme="minorEastAsia" w:cs="Arial" w:hint="eastAsia"/>
-          <w:szCs w:val="20"/>
-        </w:rPr>
-        <w:t>英飛凌的</w:t>
-      </w:r>
-      <w:proofErr w:type="gramEnd"/>
+        <w:t>結合英飛凌的</w:t>
+      </w:r>
       <w:r>
         <w:rPr>
           <w:rFonts w:eastAsiaTheme="minorEastAsia" w:cs="Arial" w:hint="eastAsia"/>
@@ -2548,15 +2008,7 @@
     <w:p/>
     <w:p>
       <w:r>
-        <w:t>{</w:t>
-      </w:r>
-      <w:proofErr w:type="spellStart"/>
-      <w:r>
-        <w:t>commu</w:t>
-      </w:r>
-      <w:proofErr w:type="spellEnd"/>
-      <w:r>
-        <w:t>}</w:t>
+        <w:t>{commu}</w:t>
       </w:r>
     </w:p>
     <w:p>
@@ -2757,7 +2209,6 @@
         </w:rPr>
         <w:t xml:space="preserve"> / </w:t>
       </w:r>
-      <w:proofErr w:type="spellStart"/>
       <w:r>
         <w:rPr>
           <w:rFonts w:eastAsiaTheme="minorEastAsia" w:cs="Arial"/>
@@ -2765,7 +2216,6 @@
         </w:rPr>
         <w:t>ePrice</w:t>
       </w:r>
-      <w:proofErr w:type="spellEnd"/>
       <w:r>
         <w:rPr>
           <w:rFonts w:eastAsiaTheme="minorEastAsia" w:cs="Arial" w:hint="eastAsia"/>
@@ -2885,21 +2335,12 @@
           <w:szCs w:val="20"/>
         </w:rPr>
       </w:pPr>
-      <w:proofErr w:type="gramStart"/>
-      <w:r>
-        <w:rPr>
-          <w:rFonts w:eastAsiaTheme="minorEastAsia" w:cs="Arial" w:hint="eastAsia"/>
-          <w:szCs w:val="20"/>
-        </w:rPr>
-        <w:t>據外媒報導</w:t>
-      </w:r>
-      <w:proofErr w:type="gramEnd"/>
-      <w:r>
-        <w:rPr>
-          <w:rFonts w:eastAsiaTheme="minorEastAsia" w:cs="Arial" w:hint="eastAsia"/>
-          <w:szCs w:val="20"/>
-        </w:rPr>
-        <w:t>指出，小米</w:t>
+      <w:r>
+        <w:rPr>
+          <w:rFonts w:eastAsiaTheme="minorEastAsia" w:cs="Arial" w:hint="eastAsia"/>
+          <w:szCs w:val="20"/>
+        </w:rPr>
+        <w:t>據外媒報導指出，小米</w:t>
       </w:r>
       <w:r>
         <w:rPr>
@@ -3090,23 +2531,7 @@
           <w:rFonts w:eastAsiaTheme="minorEastAsia" w:cs="Arial" w:hint="eastAsia"/>
           <w:szCs w:val="20"/>
         </w:rPr>
-        <w:t>吋感光元件主相機，</w:t>
-      </w:r>
-      <w:proofErr w:type="gramStart"/>
-      <w:r>
-        <w:rPr>
-          <w:rFonts w:eastAsiaTheme="minorEastAsia" w:cs="Arial" w:hint="eastAsia"/>
-          <w:szCs w:val="20"/>
-        </w:rPr>
-        <w:t>具備無段可變</w:t>
-      </w:r>
-      <w:proofErr w:type="gramEnd"/>
-      <w:r>
-        <w:rPr>
-          <w:rFonts w:eastAsiaTheme="minorEastAsia" w:cs="Arial" w:hint="eastAsia"/>
-          <w:szCs w:val="20"/>
-        </w:rPr>
-        <w:t>光圈、</w:t>
+        <w:t>吋感光元件主相機，具備無段可變光圈、</w:t>
       </w:r>
       <w:r>
         <w:rPr>
@@ -3129,21 +2554,12 @@
         </w:rPr>
         <w:t xml:space="preserve">50MP 3.2 </w:t>
       </w:r>
-      <w:proofErr w:type="gramStart"/>
-      <w:r>
-        <w:rPr>
-          <w:rFonts w:eastAsiaTheme="minorEastAsia" w:cs="Arial" w:hint="eastAsia"/>
-          <w:szCs w:val="20"/>
-        </w:rPr>
-        <w:t>倍</w:t>
-      </w:r>
-      <w:proofErr w:type="gramEnd"/>
-      <w:r>
-        <w:rPr>
-          <w:rFonts w:eastAsiaTheme="minorEastAsia" w:cs="Arial" w:hint="eastAsia"/>
-          <w:szCs w:val="20"/>
-        </w:rPr>
-        <w:t>浮動長焦鏡頭，以及</w:t>
+      <w:r>
+        <w:rPr>
+          <w:rFonts w:eastAsiaTheme="minorEastAsia" w:cs="Arial" w:hint="eastAsia"/>
+          <w:szCs w:val="20"/>
+        </w:rPr>
+        <w:t>倍浮動長焦鏡頭，以及</w:t>
       </w:r>
       <w:r>
         <w:rPr>
@@ -3222,49 +2638,8 @@
           <w:rFonts w:eastAsiaTheme="minorEastAsia" w:cs="Arial" w:hint="eastAsia"/>
           <w:szCs w:val="20"/>
         </w:rPr>
-        <w:t>處理器。根據「數碼</w:t>
-      </w:r>
-      <w:proofErr w:type="gramStart"/>
-      <w:r>
-        <w:rPr>
-          <w:rFonts w:eastAsiaTheme="minorEastAsia" w:cs="Arial" w:hint="eastAsia"/>
-          <w:szCs w:val="20"/>
-        </w:rPr>
-        <w:t>閑聊站</w:t>
-      </w:r>
-      <w:proofErr w:type="gramEnd"/>
-      <w:r>
-        <w:rPr>
-          <w:rFonts w:eastAsiaTheme="minorEastAsia" w:cs="Arial" w:hint="eastAsia"/>
-          <w:szCs w:val="20"/>
-        </w:rPr>
-        <w:t>」的</w:t>
-      </w:r>
-      <w:proofErr w:type="gramStart"/>
-      <w:r>
-        <w:rPr>
-          <w:rFonts w:eastAsiaTheme="minorEastAsia" w:cs="Arial" w:hint="eastAsia"/>
-          <w:szCs w:val="20"/>
-        </w:rPr>
-        <w:t>最新爆料</w:t>
-      </w:r>
-      <w:proofErr w:type="gramEnd"/>
-      <w:r>
-        <w:rPr>
-          <w:rFonts w:eastAsiaTheme="minorEastAsia" w:cs="Arial" w:hint="eastAsia"/>
-          <w:szCs w:val="20"/>
-        </w:rPr>
-        <w:t>，這款晶片的</w:t>
-      </w:r>
-      <w:proofErr w:type="gramStart"/>
-      <w:r>
-        <w:rPr>
-          <w:rFonts w:eastAsiaTheme="minorEastAsia" w:cs="Arial" w:hint="eastAsia"/>
-          <w:szCs w:val="20"/>
-        </w:rPr>
-        <w:t>功耗比</w:t>
-      </w:r>
-      <w:proofErr w:type="gramEnd"/>
+        <w:t>處理器。根據「數碼閑聊站」的最新爆料，這款晶片的功耗比</w:t>
+      </w:r>
       <w:r>
         <w:rPr>
           <w:rFonts w:eastAsiaTheme="minorEastAsia" w:cs="Arial" w:hint="eastAsia"/>
@@ -3305,23 +2680,7 @@
           <w:rFonts w:eastAsiaTheme="minorEastAsia" w:cs="Arial" w:hint="eastAsia"/>
           <w:szCs w:val="20"/>
         </w:rPr>
-        <w:t>較要出色。</w:t>
-      </w:r>
-      <w:proofErr w:type="gramStart"/>
-      <w:r>
-        <w:rPr>
-          <w:rFonts w:eastAsiaTheme="minorEastAsia" w:cs="Arial" w:hint="eastAsia"/>
-          <w:szCs w:val="20"/>
-        </w:rPr>
-        <w:t>此外，</w:t>
-      </w:r>
-      <w:proofErr w:type="gramEnd"/>
-      <w:r>
-        <w:rPr>
-          <w:rFonts w:eastAsiaTheme="minorEastAsia" w:cs="Arial" w:hint="eastAsia"/>
-          <w:szCs w:val="20"/>
-        </w:rPr>
-        <w:t>傳聞也指出小米</w:t>
+        <w:t>較要出色。此外，傳聞也指出小米</w:t>
       </w:r>
       <w:r>
         <w:rPr>
@@ -3514,28 +2873,18 @@
         </w:rPr>
         <w:t>3</w:t>
       </w:r>
-      <w:proofErr w:type="gramStart"/>
       <w:r>
         <w:rPr>
           <w:rFonts w:hint="eastAsia"/>
         </w:rPr>
         <w:t>奈米再漲</w:t>
       </w:r>
-      <w:proofErr w:type="gramEnd"/>
-      <w:r>
-        <w:rPr>
-          <w:rFonts w:hint="eastAsia"/>
-        </w:rPr>
-        <w:t xml:space="preserve">3~8% </w:t>
-      </w:r>
-      <w:proofErr w:type="spellStart"/>
-      <w:r>
-        <w:rPr>
-          <w:rFonts w:hint="eastAsia"/>
-        </w:rPr>
-        <w:t>CoWoS</w:t>
-      </w:r>
-      <w:proofErr w:type="spellEnd"/>
+      <w:r>
+        <w:rPr>
+          <w:rFonts w:hint="eastAsia"/>
+        </w:rPr>
+        <w:t>3~8% CoWoS</w:t>
+      </w:r>
       <w:r>
         <w:rPr>
           <w:rFonts w:hint="eastAsia"/>
@@ -3727,27 +3076,7 @@
           <w:bCs w:val="0"/>
           <w:color w:val="auto"/>
         </w:rPr>
-        <w:t>奈米製程漲幅，因應成本不斷</w:t>
-      </w:r>
-      <w:proofErr w:type="gramStart"/>
-      <w:r>
-        <w:rPr>
-          <w:rFonts w:hint="eastAsia"/>
-          <w:b w:val="0"/>
-          <w:bCs w:val="0"/>
-          <w:color w:val="auto"/>
-        </w:rPr>
-        <w:t>飆</w:t>
-      </w:r>
-      <w:proofErr w:type="gramEnd"/>
-      <w:r>
-        <w:rPr>
-          <w:rFonts w:hint="eastAsia"/>
-          <w:b w:val="0"/>
-          <w:bCs w:val="0"/>
-          <w:color w:val="auto"/>
-        </w:rPr>
-        <w:t>升，漲幅約落在</w:t>
+        <w:t>奈米製程漲幅，因應成本不斷飆升，漲幅約落在</w:t>
       </w:r>
       <w:r>
         <w:rPr>
@@ -3830,27 +3159,7 @@
           <w:bCs w:val="0"/>
           <w:color w:val="auto"/>
         </w:rPr>
-        <w:t>設計業者儘管對於半導體需求復甦不如預期而對於台積電漲勢多有抱怨，但也只能含淚苦</w:t>
-      </w:r>
-      <w:proofErr w:type="gramStart"/>
-      <w:r>
-        <w:rPr>
-          <w:rFonts w:hint="eastAsia"/>
-          <w:b w:val="0"/>
-          <w:bCs w:val="0"/>
-          <w:color w:val="auto"/>
-        </w:rPr>
-        <w:t>吞</w:t>
-      </w:r>
-      <w:proofErr w:type="gramEnd"/>
-      <w:r>
-        <w:rPr>
-          <w:rFonts w:hint="eastAsia"/>
-          <w:b w:val="0"/>
-          <w:bCs w:val="0"/>
-          <w:color w:val="auto"/>
-        </w:rPr>
-        <w:t>，想辦法多少也轉嫁客戶。</w:t>
+        <w:t>設計業者儘管對於半導體需求復甦不如預期而對於台積電漲勢多有抱怨，但也只能含淚苦吞，想辦法多少也轉嫁客戶。</w:t>
       </w:r>
     </w:p>
     <w:p>

</xml_diff>